<commit_message>
doc update komponent diagram
</commit_message>
<xml_diff>
--- a/app/docs/Projectdokument.docx
+++ b/app/docs/Projectdokument.docx
@@ -1270,16 +1270,18 @@
     </w:p>
     <w:p>
       <w:pPr>
-        <w:pStyle w:val="Listenabsatz"/>
-        <w:numPr>
-          <w:ilvl w:val="0"/>
-          <w:numId w:val="8"/>
-        </w:numPr>
         <w:rPr>
           <w:sz w:val="24"/>
           <w:szCs w:val="24"/>
         </w:rPr>
       </w:pPr>
+      <w:r>
+        <w:rPr>
+          <w:sz w:val="24"/>
+          <w:szCs w:val="24"/>
+        </w:rPr>
+        <w:t xml:space="preserve">Integrationstests </w:t>
+      </w:r>
     </w:p>
     <w:p>
       <w:pPr>

</xml_diff>

<commit_message>
doc update test done?
</commit_message>
<xml_diff>
--- a/app/docs/Projectdokument.docx
+++ b/app/docs/Projectdokument.docx
@@ -305,13 +305,13 @@
         <mc:AlternateContent>
           <mc:Choice Requires="wps">
             <w:drawing>
-              <wp:anchor distT="45720" distB="45720" distL="114300" distR="114300" simplePos="0" relativeHeight="251659264" behindDoc="0" locked="0" layoutInCell="1" allowOverlap="1" wp14:anchorId="6C47E7C8" wp14:editId="66E48960">
+              <wp:anchor distT="45720" distB="45720" distL="114300" distR="114300" simplePos="0" relativeHeight="251659264" behindDoc="0" locked="0" layoutInCell="1" allowOverlap="1" wp14:anchorId="6C47E7C8" wp14:editId="1DAF3F54">
                 <wp:simplePos x="0" y="0"/>
                 <wp:positionH relativeFrom="column">
-                  <wp:posOffset>3430905</wp:posOffset>
+                  <wp:posOffset>3491500</wp:posOffset>
                 </wp:positionH>
                 <wp:positionV relativeFrom="paragraph">
-                  <wp:posOffset>2345055</wp:posOffset>
+                  <wp:posOffset>2420452</wp:posOffset>
                 </wp:positionV>
                 <wp:extent cx="2367280" cy="532130"/>
                 <wp:effectExtent l="0" t="0" r="13970" b="20320"/>
@@ -372,7 +372,7 @@
                 <v:stroke joinstyle="miter"/>
                 <v:path gradientshapeok="t" o:connecttype="rect"/>
               </v:shapetype>
-              <v:shape id="Textfeld 2" o:spid="_x0000_s1026" type="#_x0000_t202" style="position:absolute;margin-left:270.15pt;margin-top:184.65pt;width:186.4pt;height:41.9pt;z-index:251659264;visibility:visible;mso-wrap-style:square;mso-width-percent:0;mso-height-percent:0;mso-wrap-distance-left:9pt;mso-wrap-distance-top:3.6pt;mso-wrap-distance-right:9pt;mso-wrap-distance-bottom:3.6pt;mso-position-horizontal:absolute;mso-position-horizontal-relative:text;mso-position-vertical:absolute;mso-position-vertical-relative:text;mso-width-percent:0;mso-height-percent:0;mso-width-relative:margin;mso-height-relative:margin;v-text-anchor:top" o:gfxdata="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" strokecolor="white [3212]">
+              <v:shape id="Textfeld 2" o:spid="_x0000_s1026" type="#_x0000_t202" style="position:absolute;margin-left:274.9pt;margin-top:190.6pt;width:186.4pt;height:41.9pt;z-index:251659264;visibility:visible;mso-wrap-style:square;mso-width-percent:0;mso-height-percent:0;mso-wrap-distance-left:9pt;mso-wrap-distance-top:3.6pt;mso-wrap-distance-right:9pt;mso-wrap-distance-bottom:3.6pt;mso-position-horizontal:absolute;mso-position-horizontal-relative:text;mso-position-vertical:absolute;mso-position-vertical-relative:text;mso-width-percent:0;mso-height-percent:0;mso-width-relative:margin;mso-height-relative:margin;v-text-anchor:top" o:gfxdata="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" strokecolor="white [3212]">
                 <v:textbox>
                   <w:txbxContent>
                     <w:p/>
@@ -391,10 +391,10 @@
           <w:noProof/>
         </w:rPr>
         <w:drawing>
-          <wp:inline distT="0" distB="0" distL="0" distR="0" wp14:anchorId="7B557076" wp14:editId="2C195F44">
-            <wp:extent cx="5760720" cy="3127375"/>
-            <wp:effectExtent l="0" t="0" r="0" b="0"/>
-            <wp:docPr id="984751301" name="Grafik 2" descr="Ein Bild, das Text, Diagramm, Schrift, Reihe enthält.&#10;&#10;Automatisch generierte Beschreibung"/>
+          <wp:inline distT="0" distB="0" distL="0" distR="0" wp14:anchorId="15238F87" wp14:editId="1CA38AC6">
+            <wp:extent cx="5760720" cy="3041650"/>
+            <wp:effectExtent l="0" t="0" r="0" b="6350"/>
+            <wp:docPr id="1729426368" name="Grafik 2" descr="Ein Bild, das Text, Diagramm, Schrift, Reihe enthält.&#10;&#10;Automatisch generierte Beschreibung"/>
             <wp:cNvGraphicFramePr>
               <a:graphicFrameLocks xmlns:a="http://schemas.openxmlformats.org/drawingml/2006/main" noChangeAspect="1"/>
             </wp:cNvGraphicFramePr>
@@ -402,7 +402,7 @@
               <a:graphicData uri="http://schemas.openxmlformats.org/drawingml/2006/picture">
                 <pic:pic xmlns:pic="http://schemas.openxmlformats.org/drawingml/2006/picture">
                   <pic:nvPicPr>
-                    <pic:cNvPr id="984751301" name="Grafik 2" descr="Ein Bild, das Text, Diagramm, Schrift, Reihe enthält.&#10;&#10;Automatisch generierte Beschreibung"/>
+                    <pic:cNvPr id="1729426368" name="Grafik 2" descr="Ein Bild, das Text, Diagramm, Schrift, Reihe enthält.&#10;&#10;Automatisch generierte Beschreibung"/>
                     <pic:cNvPicPr/>
                   </pic:nvPicPr>
                   <pic:blipFill>
@@ -420,7 +420,7 @@
                   <pic:spPr>
                     <a:xfrm>
                       <a:off x="0" y="0"/>
-                      <a:ext cx="5760720" cy="3127375"/>
+                      <a:ext cx="5760720" cy="3041650"/>
                     </a:xfrm>
                     <a:prstGeom prst="rect">
                       <a:avLst/>
@@ -1112,16 +1112,34 @@
       <w:r>
         <w:t>Testplan</w:t>
       </w:r>
-    </w:p>
-    <w:p>
-      <w:pPr>
-        <w:rPr>
+      <w:r>
+        <w:t xml:space="preserve"> </w:t>
+      </w:r>
+      <w:r>
+        <w:rPr>
+          <w:color w:val="auto"/>
+          <w:sz w:val="20"/>
+          <w:szCs w:val="20"/>
+        </w:rPr>
+        <w:t>(Die Tests der einzelnen Komponenten sind in der Komponenten-Beschreibung aufgeführt)</w:t>
+      </w:r>
+      <w:r>
+        <w:t xml:space="preserve"> </w:t>
+      </w:r>
+    </w:p>
+    <w:p>
+      <w:pPr>
+        <w:rPr>
+          <w:b/>
+          <w:bCs/>
           <w:sz w:val="32"/>
           <w:szCs w:val="32"/>
         </w:rPr>
       </w:pPr>
       <w:r>
         <w:rPr>
+          <w:b/>
+          <w:bCs/>
           <w:sz w:val="32"/>
           <w:szCs w:val="32"/>
         </w:rPr>
@@ -1129,6 +1147,8 @@
       </w:r>
       <w:r>
         <w:rPr>
+          <w:b/>
+          <w:bCs/>
           <w:sz w:val="32"/>
           <w:szCs w:val="32"/>
         </w:rPr>
@@ -1136,6 +1156,8 @@
       </w:r>
       <w:r>
         <w:rPr>
+          <w:b/>
+          <w:bCs/>
           <w:sz w:val="32"/>
           <w:szCs w:val="32"/>
         </w:rPr>
@@ -1143,6 +1165,8 @@
       </w:r>
       <w:r>
         <w:rPr>
+          <w:b/>
+          <w:bCs/>
           <w:sz w:val="32"/>
           <w:szCs w:val="32"/>
         </w:rPr>
@@ -1150,6 +1174,8 @@
       </w:r>
       <w:r>
         <w:rPr>
+          <w:b/>
+          <w:bCs/>
           <w:sz w:val="32"/>
           <w:szCs w:val="32"/>
         </w:rPr>
@@ -1228,80 +1254,88 @@
     <w:p>
       <w:pPr>
         <w:rPr>
-          <w:sz w:val="32"/>
-          <w:szCs w:val="32"/>
-        </w:rPr>
-      </w:pPr>
-      <w:r>
-        <w:rPr>
-          <w:sz w:val="32"/>
-          <w:szCs w:val="32"/>
-        </w:rPr>
-        <w:t xml:space="preserve">Tests: </w:t>
-      </w:r>
-    </w:p>
-    <w:p>
-      <w:pPr>
-        <w:rPr>
-          <w:sz w:val="24"/>
-          <w:szCs w:val="24"/>
-        </w:rPr>
-      </w:pPr>
-      <w:r>
-        <w:rPr>
-          <w:sz w:val="24"/>
-          <w:szCs w:val="24"/>
-        </w:rPr>
-        <w:t>(</w:t>
-      </w:r>
-      <w:r>
-        <w:rPr>
-          <w:sz w:val="24"/>
-          <w:szCs w:val="24"/>
-        </w:rPr>
-        <w:t>Die Tests der einzelnen Komponenten sind in der Komponenten-Beschreibung aufgeführt</w:t>
-      </w:r>
-      <w:r>
-        <w:rPr>
-          <w:sz w:val="24"/>
-          <w:szCs w:val="24"/>
-        </w:rPr>
-        <w:t xml:space="preserve">) </w:t>
-      </w:r>
-    </w:p>
-    <w:p>
-      <w:pPr>
+          <w:sz w:val="20"/>
+          <w:szCs w:val="20"/>
+        </w:rPr>
+      </w:pPr>
+      <w:r>
         <w:rPr>
           <w:b/>
           <w:bCs/>
-          <w:sz w:val="24"/>
-          <w:szCs w:val="24"/>
-        </w:rPr>
-      </w:pPr>
+          <w:sz w:val="36"/>
+          <w:szCs w:val="36"/>
+        </w:rPr>
+        <w:t>Tests</w:t>
+      </w:r>
       <w:r>
         <w:rPr>
           <w:b/>
           <w:bCs/>
-          <w:sz w:val="24"/>
-          <w:szCs w:val="24"/>
-        </w:rPr>
-        <w:t>Change Profile</w:t>
-      </w:r>
-      <w:r>
+          <w:sz w:val="36"/>
+          <w:szCs w:val="36"/>
+        </w:rPr>
+        <w:t xml:space="preserve"> </w:t>
+      </w:r>
+    </w:p>
+    <w:p>
+      <w:pPr>
+        <w:rPr>
+          <w:sz w:val="24"/>
+          <w:szCs w:val="24"/>
+        </w:rPr>
+      </w:pPr>
+      <w:r>
+        <w:rPr>
+          <w:sz w:val="24"/>
+          <w:szCs w:val="24"/>
+        </w:rPr>
+        <w:t>Alle Services sind mit e</w:t>
+      </w:r>
+      <w:r>
+        <w:rPr>
+          <w:sz w:val="24"/>
+          <w:szCs w:val="24"/>
+        </w:rPr>
+        <w:t xml:space="preserve">inem Interface ausgestattet, gegen welches sie getestet werden. </w:t>
+      </w:r>
+    </w:p>
+    <w:p>
+      <w:pPr>
         <w:rPr>
           <w:b/>
           <w:bCs/>
           <w:sz w:val="24"/>
           <w:szCs w:val="24"/>
-        </w:rPr>
-        <w:t xml:space="preserve"> / View Profile</w:t>
-      </w:r>
+          <w:lang w:val="en-US"/>
+        </w:rPr>
+      </w:pPr>
       <w:r>
         <w:rPr>
           <w:b/>
           <w:bCs/>
           <w:sz w:val="24"/>
           <w:szCs w:val="24"/>
+          <w:lang w:val="en-US"/>
+        </w:rPr>
+        <w:t>Change Profile</w:t>
+      </w:r>
+      <w:r>
+        <w:rPr>
+          <w:b/>
+          <w:bCs/>
+          <w:sz w:val="24"/>
+          <w:szCs w:val="24"/>
+          <w:lang w:val="en-US"/>
+        </w:rPr>
+        <w:t xml:space="preserve"> / View Profile</w:t>
+      </w:r>
+      <w:r>
+        <w:rPr>
+          <w:b/>
+          <w:bCs/>
+          <w:sz w:val="24"/>
+          <w:szCs w:val="24"/>
+          <w:lang w:val="en-US"/>
         </w:rPr>
         <w:t>:</w:t>
       </w:r>

</xml_diff>